<commit_message>
add weekly meeting report
</commit_message>
<xml_diff>
--- a/docs/minutes_2nd_monthly_report.docx
+++ b/docs/minutes_2nd_monthly_report.docx
@@ -153,7 +153,21 @@
         <w:rPr>
           <w:rFonts w:ascii="Times New Roman" w:hAnsi="Times New Roman" w:cs="Times New Roman"/>
         </w:rPr>
-        <w:t>Ben Cash, Chen Zhang, Eugene Yu, Steve Browdy, Sheng-hung Wang, Ziheng Sun, Ze Deng</w:t>
+        <w:t xml:space="preserve">Ben Cash, Chen Zhang, Eugene Yu, </w:t>
+      </w:r>
+      <w:r>
+        <w:rPr>
+          <w:rFonts w:ascii="Times New Roman" w:hAnsi="Times New Roman" w:cs="Times New Roman" w:hint="eastAsia"/>
+        </w:rPr>
+        <w:t xml:space="preserve">Juozas Gaigalas, </w:t>
+      </w:r>
+      <w:bookmarkStart w:id="0" w:name="_GoBack"/>
+      <w:bookmarkEnd w:id="0"/>
+      <w:r>
+        <w:rPr>
+          <w:rFonts w:ascii="Times New Roman" w:hAnsi="Times New Roman" w:cs="Times New Roman"/>
+        </w:rPr>
+        <w:t>Steve Browdy, Sheng-hung Wang, Ziheng Sun, Ze Deng</w:t>
       </w:r>
     </w:p>
     <w:p>
@@ -515,7 +529,7 @@
       <w:pPr>
         <w:spacing w:after="100" w:line="240" w:lineRule="auto"/>
         <w:rPr>
-          <w:rFonts w:ascii="Times New Roman" w:hAnsi="Times New Roman" w:cs="Times New Roman" w:hint="eastAsia"/>
+          <w:rFonts w:ascii="Times New Roman" w:hAnsi="Times New Roman" w:cs="Times New Roman"/>
         </w:rPr>
       </w:pPr>
       <w:r>
@@ -705,8 +719,6 @@
         </w:rPr>
         <w:t xml:space="preserve">The control files can handle various formats such as GRIB, BINARY and NetCDF. In remote sensing, the observations are mostly in HDF and GeoTiff. GDAL might be able to perform format translation and intercomparison between them. </w:t>
       </w:r>
-      <w:bookmarkStart w:id="0" w:name="_GoBack"/>
-      <w:bookmarkEnd w:id="0"/>
     </w:p>
     <w:p>
       <w:pPr>

</xml_diff>